<commit_message>
Sort out .tmp files soon
</commit_message>
<xml_diff>
--- a/GARCH/Garch Models and its Assumptions.docx
+++ b/GARCH/Garch Models and its Assumptions.docx
@@ -348,6 +348,7 @@
           <w:lang w:eastAsia="ja-JP"/>
         </w:rPr>
       </w:pPr>
+      <w:proofErr w:type="spellStart"/>
       <w:r>
         <w:rPr>
           <w:rFonts w:ascii="Courier New" w:eastAsia="Times New Roman" w:hAnsi="Courier New" w:cs="Courier New"/>
@@ -358,6 +359,7 @@
         </w:rPr>
         <w:t>garch</w:t>
       </w:r>
+      <w:proofErr w:type="spellEnd"/>
       <w:r>
         <w:rPr>
           <w:rFonts w:ascii="Courier New" w:eastAsia="Times New Roman" w:hAnsi="Courier New" w:cs="Courier New"/>
@@ -400,7 +402,29 @@
           <w:szCs w:val="20"/>
           <w:lang w:eastAsia="ja-JP"/>
         </w:rPr>
-        <w:t xml:space="preserve"> body_mass_change, </w:t>
+        <w:t xml:space="preserve"> </w:t>
+      </w:r>
+      <w:proofErr w:type="spellStart"/>
+      <w:r>
+        <w:rPr>
+          <w:rFonts w:ascii="Courier New" w:eastAsia="Times New Roman" w:hAnsi="Courier New" w:cs="Courier New"/>
+          <w:color w:val="000000"/>
+          <w:sz w:val="20"/>
+          <w:szCs w:val="20"/>
+          <w:lang w:eastAsia="ja-JP"/>
+        </w:rPr>
+        <w:t>body_mass_change</w:t>
+      </w:r>
+      <w:proofErr w:type="spellEnd"/>
+      <w:r>
+        <w:rPr>
+          <w:rFonts w:ascii="Courier New" w:eastAsia="Times New Roman" w:hAnsi="Courier New" w:cs="Courier New"/>
+          <w:color w:val="000000"/>
+          <w:sz w:val="20"/>
+          <w:szCs w:val="20"/>
+          <w:lang w:eastAsia="ja-JP"/>
+        </w:rPr>
+        <w:t xml:space="preserve">, </w:t>
       </w:r>
       <w:r>
         <w:rPr>
@@ -1118,8 +1142,20 @@
           <w:szCs w:val="20"/>
           <w:lang w:eastAsia="ja-JP"/>
         </w:rPr>
-        <w:t xml:space="preserve"> value Pr</w:t>
-      </w:r>
+        <w:t xml:space="preserve"> value </w:t>
+      </w:r>
+      <w:proofErr w:type="spellStart"/>
+      <w:r>
+        <w:rPr>
+          <w:rFonts w:ascii="Courier New" w:eastAsia="Times New Roman" w:hAnsi="Courier New" w:cs="Courier New"/>
+          <w:color w:val="000000"/>
+          <w:sz w:val="20"/>
+          <w:szCs w:val="20"/>
+          <w:lang w:eastAsia="ja-JP"/>
+        </w:rPr>
+        <w:t>Pr</w:t>
+      </w:r>
+      <w:proofErr w:type="spellEnd"/>
       <w:r>
         <w:rPr>
           <w:rFonts w:ascii="Courier New" w:eastAsia="Times New Roman" w:hAnsi="Courier New" w:cs="Courier New"/>
@@ -1560,15 +1596,27 @@
           <w:lang w:eastAsia="ja-JP"/>
         </w:rPr>
       </w:pPr>
-      <w:r>
-        <w:rPr>
-          <w:rFonts w:ascii="Courier New" w:eastAsia="Times New Roman" w:hAnsi="Courier New" w:cs="Courier New"/>
-          <w:color w:val="000000"/>
-          <w:sz w:val="20"/>
-          <w:szCs w:val="20"/>
-          <w:lang w:eastAsia="ja-JP"/>
-        </w:rPr>
-        <w:t xml:space="preserve">Signif. </w:t>
+      <w:proofErr w:type="spellStart"/>
+      <w:r>
+        <w:rPr>
+          <w:rFonts w:ascii="Courier New" w:eastAsia="Times New Roman" w:hAnsi="Courier New" w:cs="Courier New"/>
+          <w:color w:val="000000"/>
+          <w:sz w:val="20"/>
+          <w:szCs w:val="20"/>
+          <w:lang w:eastAsia="ja-JP"/>
+        </w:rPr>
+        <w:t>Signif</w:t>
+      </w:r>
+      <w:proofErr w:type="spellEnd"/>
+      <w:r>
+        <w:rPr>
+          <w:rFonts w:ascii="Courier New" w:eastAsia="Times New Roman" w:hAnsi="Courier New" w:cs="Courier New"/>
+          <w:color w:val="000000"/>
+          <w:sz w:val="20"/>
+          <w:szCs w:val="20"/>
+          <w:lang w:eastAsia="ja-JP"/>
+        </w:rPr>
+        <w:t xml:space="preserve">. </w:t>
       </w:r>
       <w:r>
         <w:rPr>
@@ -2024,6 +2072,7 @@
         </w:rPr>
         <w:t xml:space="preserve">, </w:t>
       </w:r>
+      <w:proofErr w:type="spellStart"/>
       <w:r>
         <w:rPr>
           <w:rFonts w:ascii="Courier New" w:eastAsia="Times New Roman" w:hAnsi="Courier New" w:cs="Courier New"/>
@@ -2034,6 +2083,7 @@
         </w:rPr>
         <w:t>df</w:t>
       </w:r>
+      <w:proofErr w:type="spellEnd"/>
       <w:r>
         <w:rPr>
           <w:rFonts w:ascii="Courier New" w:eastAsia="Times New Roman" w:hAnsi="Courier New" w:cs="Courier New"/>
@@ -2292,8 +2342,20 @@
           <w:szCs w:val="20"/>
           <w:lang w:eastAsia="ja-JP"/>
         </w:rPr>
-        <w:t xml:space="preserve">  Squared.Residuals</w:t>
-      </w:r>
+        <w:t xml:space="preserve">  </w:t>
+      </w:r>
+      <w:proofErr w:type="spellStart"/>
+      <w:r>
+        <w:rPr>
+          <w:rFonts w:ascii="Courier New" w:eastAsia="Times New Roman" w:hAnsi="Courier New" w:cs="Courier New"/>
+          <w:color w:val="000000"/>
+          <w:sz w:val="20"/>
+          <w:szCs w:val="20"/>
+          <w:lang w:eastAsia="ja-JP"/>
+        </w:rPr>
+        <w:t>Squared.Residuals</w:t>
+      </w:r>
+      <w:proofErr w:type="spellEnd"/>
     </w:p>
     <w:p>
       <w:pPr>
@@ -2386,6 +2448,7 @@
         </w:rPr>
         <w:t xml:space="preserve">, </w:t>
       </w:r>
+      <w:proofErr w:type="spellStart"/>
       <w:r>
         <w:rPr>
           <w:rFonts w:ascii="Courier New" w:eastAsia="Times New Roman" w:hAnsi="Courier New" w:cs="Courier New"/>
@@ -2396,6 +2459,7 @@
         </w:rPr>
         <w:t>df</w:t>
       </w:r>
+      <w:proofErr w:type="spellEnd"/>
       <w:r>
         <w:rPr>
           <w:rFonts w:ascii="Courier New" w:eastAsia="Times New Roman" w:hAnsi="Courier New" w:cs="Courier New"/>
@@ -2668,8 +2732,20 @@
           <w:szCs w:val="20"/>
           <w:lang w:eastAsia="ja-JP"/>
         </w:rPr>
-        <w:t xml:space="preserve"> sGARCH</w:t>
-      </w:r>
+        <w:t xml:space="preserve"> </w:t>
+      </w:r>
+      <w:proofErr w:type="spellStart"/>
+      <w:r>
+        <w:rPr>
+          <w:rFonts w:ascii="Courier New" w:eastAsia="Times New Roman" w:hAnsi="Courier New" w:cs="Courier New"/>
+          <w:color w:val="000000"/>
+          <w:sz w:val="20"/>
+          <w:szCs w:val="20"/>
+          <w:lang w:eastAsia="ja-JP"/>
+        </w:rPr>
+        <w:t>sGARCH</w:t>
+      </w:r>
+      <w:proofErr w:type="spellEnd"/>
       <w:r>
         <w:rPr>
           <w:rFonts w:ascii="Courier New" w:eastAsia="Times New Roman" w:hAnsi="Courier New" w:cs="Courier New"/>
@@ -3036,8 +3112,20 @@
           <w:szCs w:val="20"/>
           <w:lang w:eastAsia="ja-JP"/>
         </w:rPr>
-        <w:t xml:space="preserve"> value Pr</w:t>
-      </w:r>
+        <w:t xml:space="preserve"> value </w:t>
+      </w:r>
+      <w:proofErr w:type="spellStart"/>
+      <w:r>
+        <w:rPr>
+          <w:rFonts w:ascii="Courier New" w:eastAsia="Times New Roman" w:hAnsi="Courier New" w:cs="Courier New"/>
+          <w:color w:val="000000"/>
+          <w:sz w:val="20"/>
+          <w:szCs w:val="20"/>
+          <w:lang w:eastAsia="ja-JP"/>
+        </w:rPr>
+        <w:t>Pr</w:t>
+      </w:r>
+      <w:proofErr w:type="spellEnd"/>
       <w:r>
         <w:rPr>
           <w:rFonts w:ascii="Courier New" w:eastAsia="Times New Roman" w:hAnsi="Courier New" w:cs="Courier New"/>
@@ -3731,7 +3819,33 @@
           <w:szCs w:val="20"/>
           <w:lang w:eastAsia="ja-JP"/>
         </w:rPr>
-        <w:t>Because ‘alpha1’ and ‘beta1’ = 0.662 &lt; 1, volatility must be ‘mean-reverting’ (a.k.a Price always returns back to their long-term mean or average).</w:t>
+        <w:t>Because ‘alpha1’ and ‘beta1’ = 0.662 &lt; 1, volatility must be ‘mean-reverting’ (</w:t>
+      </w:r>
+      <w:proofErr w:type="spellStart"/>
+      <w:r>
+        <w:rPr>
+          <w:rFonts w:ascii="Courier New" w:eastAsia="Times New Roman" w:hAnsi="Courier New" w:cs="Courier New"/>
+          <w:b/>
+          <w:bCs/>
+          <w:color w:val="000080"/>
+          <w:sz w:val="20"/>
+          <w:szCs w:val="20"/>
+          <w:lang w:eastAsia="ja-JP"/>
+        </w:rPr>
+        <w:t>a.k.a</w:t>
+      </w:r>
+      <w:proofErr w:type="spellEnd"/>
+      <w:r>
+        <w:rPr>
+          <w:rFonts w:ascii="Courier New" w:eastAsia="Times New Roman" w:hAnsi="Courier New" w:cs="Courier New"/>
+          <w:b/>
+          <w:bCs/>
+          <w:color w:val="000080"/>
+          <w:sz w:val="20"/>
+          <w:szCs w:val="20"/>
+          <w:lang w:eastAsia="ja-JP"/>
+        </w:rPr>
+        <w:t xml:space="preserve"> Price always returns back to their long-term mean or average).</w:t>
       </w:r>
     </w:p>
     <w:p>
@@ -3864,8 +3978,20 @@
           <w:szCs w:val="20"/>
           <w:lang w:eastAsia="ja-JP"/>
         </w:rPr>
-        <w:t xml:space="preserve"> value Pr</w:t>
-      </w:r>
+        <w:t xml:space="preserve"> value </w:t>
+      </w:r>
+      <w:proofErr w:type="spellStart"/>
+      <w:r>
+        <w:rPr>
+          <w:rFonts w:ascii="Courier New" w:eastAsia="Times New Roman" w:hAnsi="Courier New" w:cs="Courier New"/>
+          <w:color w:val="000000"/>
+          <w:sz w:val="20"/>
+          <w:szCs w:val="20"/>
+          <w:lang w:eastAsia="ja-JP"/>
+        </w:rPr>
+        <w:t>Pr</w:t>
+      </w:r>
+      <w:proofErr w:type="spellEnd"/>
       <w:r>
         <w:rPr>
           <w:rFonts w:ascii="Courier New" w:eastAsia="Times New Roman" w:hAnsi="Courier New" w:cs="Courier New"/>
@@ -4995,6 +5121,7 @@
         </w:rPr>
         <w:t>*(</w:t>
       </w:r>
+      <w:proofErr w:type="spellStart"/>
       <w:r>
         <w:rPr>
           <w:rFonts w:ascii="Courier New" w:eastAsia="Times New Roman" w:hAnsi="Courier New" w:cs="Courier New"/>
@@ -5027,6 +5154,7 @@
         </w:rPr>
         <w:t>q</w:t>
       </w:r>
+      <w:proofErr w:type="spellEnd"/>
       <w:r>
         <w:rPr>
           <w:rFonts w:ascii="Courier New" w:eastAsia="Times New Roman" w:hAnsi="Courier New" w:cs="Courier New"/>
@@ -5039,6 +5167,7 @@
         </w:rPr>
         <w:t>)+(</w:t>
       </w:r>
+      <w:proofErr w:type="spellStart"/>
       <w:r>
         <w:rPr>
           <w:rFonts w:ascii="Courier New" w:eastAsia="Times New Roman" w:hAnsi="Courier New" w:cs="Courier New"/>
@@ -5071,6 +5200,7 @@
         </w:rPr>
         <w:t>q</w:t>
       </w:r>
+      <w:proofErr w:type="spellEnd"/>
       <w:r>
         <w:rPr>
           <w:rFonts w:ascii="Courier New" w:eastAsia="Times New Roman" w:hAnsi="Courier New" w:cs="Courier New"/>
@@ -5224,6 +5354,7 @@
         </w:rPr>
         <w:t>*(</w:t>
       </w:r>
+      <w:proofErr w:type="spellStart"/>
       <w:r>
         <w:rPr>
           <w:rFonts w:ascii="Courier New" w:eastAsia="Times New Roman" w:hAnsi="Courier New" w:cs="Courier New"/>
@@ -5256,6 +5387,7 @@
         </w:rPr>
         <w:t>q</w:t>
       </w:r>
+      <w:proofErr w:type="spellEnd"/>
       <w:r>
         <w:rPr>
           <w:rFonts w:ascii="Courier New" w:eastAsia="Times New Roman" w:hAnsi="Courier New" w:cs="Courier New"/>
@@ -5268,6 +5400,7 @@
         </w:rPr>
         <w:t>)+(</w:t>
       </w:r>
+      <w:proofErr w:type="spellStart"/>
       <w:r>
         <w:rPr>
           <w:rFonts w:ascii="Courier New" w:eastAsia="Times New Roman" w:hAnsi="Courier New" w:cs="Courier New"/>
@@ -5300,6 +5433,7 @@
         </w:rPr>
         <w:t>q</w:t>
       </w:r>
+      <w:proofErr w:type="spellEnd"/>
       <w:r>
         <w:rPr>
           <w:rFonts w:ascii="Courier New" w:eastAsia="Times New Roman" w:hAnsi="Courier New" w:cs="Courier New"/>
@@ -5409,6 +5543,7 @@
           <w:lang w:eastAsia="ja-JP"/>
         </w:rPr>
       </w:pPr>
+      <w:proofErr w:type="spellStart"/>
       <w:r>
         <w:rPr>
           <w:rFonts w:ascii="Courier New" w:eastAsia="Times New Roman" w:hAnsi="Courier New" w:cs="Courier New"/>
@@ -5419,6 +5554,7 @@
         </w:rPr>
         <w:t>d.o.f</w:t>
       </w:r>
+      <w:proofErr w:type="spellEnd"/>
       <w:r>
         <w:rPr>
           <w:rFonts w:ascii="Courier New" w:eastAsia="Times New Roman" w:hAnsi="Courier New" w:cs="Courier New"/>
@@ -5864,6 +6000,7 @@
         </w:rPr>
         <w:t>*(</w:t>
       </w:r>
+      <w:proofErr w:type="spellStart"/>
       <w:r>
         <w:rPr>
           <w:rFonts w:ascii="Courier New" w:eastAsia="Times New Roman" w:hAnsi="Courier New" w:cs="Courier New"/>
@@ -5896,6 +6033,7 @@
         </w:rPr>
         <w:t>q</w:t>
       </w:r>
+      <w:proofErr w:type="spellEnd"/>
       <w:r>
         <w:rPr>
           <w:rFonts w:ascii="Courier New" w:eastAsia="Times New Roman" w:hAnsi="Courier New" w:cs="Courier New"/>
@@ -5908,6 +6046,7 @@
         </w:rPr>
         <w:t>)+(</w:t>
       </w:r>
+      <w:proofErr w:type="spellStart"/>
       <w:r>
         <w:rPr>
           <w:rFonts w:ascii="Courier New" w:eastAsia="Times New Roman" w:hAnsi="Courier New" w:cs="Courier New"/>
@@ -5940,6 +6079,7 @@
         </w:rPr>
         <w:t>q</w:t>
       </w:r>
+      <w:proofErr w:type="spellEnd"/>
       <w:r>
         <w:rPr>
           <w:rFonts w:ascii="Courier New" w:eastAsia="Times New Roman" w:hAnsi="Courier New" w:cs="Courier New"/>
@@ -6093,6 +6233,7 @@
         </w:rPr>
         <w:t>*(</w:t>
       </w:r>
+      <w:proofErr w:type="spellStart"/>
       <w:r>
         <w:rPr>
           <w:rFonts w:ascii="Courier New" w:eastAsia="Times New Roman" w:hAnsi="Courier New" w:cs="Courier New"/>
@@ -6125,6 +6266,7 @@
         </w:rPr>
         <w:t>q</w:t>
       </w:r>
+      <w:proofErr w:type="spellEnd"/>
       <w:r>
         <w:rPr>
           <w:rFonts w:ascii="Courier New" w:eastAsia="Times New Roman" w:hAnsi="Courier New" w:cs="Courier New"/>
@@ -6137,6 +6279,7 @@
         </w:rPr>
         <w:t>)+(</w:t>
       </w:r>
+      <w:proofErr w:type="spellStart"/>
       <w:r>
         <w:rPr>
           <w:rFonts w:ascii="Courier New" w:eastAsia="Times New Roman" w:hAnsi="Courier New" w:cs="Courier New"/>
@@ -6169,6 +6312,7 @@
         </w:rPr>
         <w:t>q</w:t>
       </w:r>
+      <w:proofErr w:type="spellEnd"/>
       <w:r>
         <w:rPr>
           <w:rFonts w:ascii="Courier New" w:eastAsia="Times New Roman" w:hAnsi="Courier New" w:cs="Courier New"/>
@@ -6278,6 +6422,7 @@
           <w:lang w:eastAsia="ja-JP"/>
         </w:rPr>
       </w:pPr>
+      <w:proofErr w:type="spellStart"/>
       <w:r>
         <w:rPr>
           <w:rFonts w:ascii="Courier New" w:eastAsia="Times New Roman" w:hAnsi="Courier New" w:cs="Courier New"/>
@@ -6288,6 +6433,7 @@
         </w:rPr>
         <w:t>d.o.f</w:t>
       </w:r>
+      <w:proofErr w:type="spellEnd"/>
       <w:r>
         <w:rPr>
           <w:rFonts w:ascii="Courier New" w:eastAsia="Times New Roman" w:hAnsi="Courier New" w:cs="Courier New"/>
@@ -6943,7 +7089,33 @@
           <w:szCs w:val="20"/>
           <w:lang w:eastAsia="ja-JP"/>
         </w:rPr>
-        <w:t>No leftover volatility clustering as all P-Values are over 0.5</w:t>
+        <w:t xml:space="preserve">No leftover volatility clustering as all P-Values </w:t>
+      </w:r>
+      <w:proofErr w:type="gramStart"/>
+      <w:r>
+        <w:rPr>
+          <w:rFonts w:ascii="Courier New" w:eastAsia="Times New Roman" w:hAnsi="Courier New" w:cs="Courier New"/>
+          <w:b/>
+          <w:bCs/>
+          <w:color w:val="000080"/>
+          <w:sz w:val="20"/>
+          <w:szCs w:val="20"/>
+          <w:lang w:eastAsia="ja-JP"/>
+        </w:rPr>
+        <w:t>are</w:t>
+      </w:r>
+      <w:proofErr w:type="gramEnd"/>
+      <w:r>
+        <w:rPr>
+          <w:rFonts w:ascii="Courier New" w:eastAsia="Times New Roman" w:hAnsi="Courier New" w:cs="Courier New"/>
+          <w:b/>
+          <w:bCs/>
+          <w:color w:val="000080"/>
+          <w:sz w:val="20"/>
+          <w:szCs w:val="20"/>
+          <w:lang w:eastAsia="ja-JP"/>
+        </w:rPr>
+        <w:t xml:space="preserve"> over 0.5</w:t>
       </w:r>
     </w:p>
     <w:p>
@@ -8858,6 +9030,17 @@
       </w:r>
     </w:p>
     <w:p>
+      <w:pPr>
+        <w:rPr>
+          <w:rFonts w:ascii="Courier New" w:eastAsia="Times New Roman" w:hAnsi="Courier New" w:cs="Courier New"/>
+          <w:b/>
+          <w:bCs/>
+          <w:color w:val="000080"/>
+          <w:sz w:val="20"/>
+          <w:szCs w:val="20"/>
+          <w:lang w:eastAsia="ja-JP"/>
+        </w:rPr>
+      </w:pPr>
       <w:r>
         <w:rPr>
           <w:rFonts w:ascii="Courier New" w:eastAsia="Times New Roman" w:hAnsi="Courier New" w:cs="Courier New"/>
@@ -8870,6 +9053,1103 @@
         </w:rPr>
         <w:t>For further improvements you could implement a Student’s T-Distribution if residuals have fat tails, or other model variants such as TGARCH, or implement a second GARCH term (1, 2) to see if it improves fit.</w:t>
       </w:r>
+    </w:p>
+    <w:p>
+      <w:pPr>
+        <w:shd w:val="clear" w:color="auto" w:fill="FFFFFF"/>
+        <w:spacing w:after="0" w:line="240" w:lineRule="auto"/>
+        <w:rPr>
+          <w:rFonts w:ascii="Courier New" w:eastAsia="Times New Roman" w:hAnsi="Courier New" w:cs="Courier New"/>
+          <w:color w:val="000000"/>
+          <w:sz w:val="20"/>
+          <w:szCs w:val="20"/>
+          <w:lang w:eastAsia="en-GB"/>
+        </w:rPr>
+      </w:pPr>
+      <w:r>
+        <w:rPr>
+          <w:rFonts w:ascii="Courier New" w:eastAsia="Times New Roman" w:hAnsi="Courier New" w:cs="Courier New"/>
+          <w:color w:val="000000"/>
+          <w:sz w:val="20"/>
+          <w:szCs w:val="20"/>
+          <w:lang w:eastAsia="en-GB"/>
+        </w:rPr>
+        <w:t xml:space="preserve">        Estimate  Std. Error  </w:t>
+      </w:r>
+      <w:r>
+        <w:rPr>
+          <w:rFonts w:ascii="Courier New" w:eastAsia="Times New Roman" w:hAnsi="Courier New" w:cs="Courier New"/>
+          <w:color w:val="8000FF"/>
+          <w:sz w:val="20"/>
+          <w:szCs w:val="20"/>
+          <w:lang w:eastAsia="en-GB"/>
+        </w:rPr>
+        <w:t>t</w:t>
+      </w:r>
+      <w:r>
+        <w:rPr>
+          <w:rFonts w:ascii="Courier New" w:eastAsia="Times New Roman" w:hAnsi="Courier New" w:cs="Courier New"/>
+          <w:color w:val="000000"/>
+          <w:sz w:val="20"/>
+          <w:szCs w:val="20"/>
+          <w:lang w:eastAsia="en-GB"/>
+        </w:rPr>
+        <w:t xml:space="preserve"> value </w:t>
+      </w:r>
+      <w:proofErr w:type="spellStart"/>
+      <w:r>
+        <w:rPr>
+          <w:rFonts w:ascii="Courier New" w:eastAsia="Times New Roman" w:hAnsi="Courier New" w:cs="Courier New"/>
+          <w:color w:val="000000"/>
+          <w:sz w:val="20"/>
+          <w:szCs w:val="20"/>
+          <w:lang w:eastAsia="en-GB"/>
+        </w:rPr>
+        <w:t>Pr</w:t>
+      </w:r>
+      <w:proofErr w:type="spellEnd"/>
+      <w:r>
+        <w:rPr>
+          <w:rFonts w:ascii="Courier New" w:eastAsia="Times New Roman" w:hAnsi="Courier New" w:cs="Courier New"/>
+          <w:b/>
+          <w:bCs/>
+          <w:color w:val="000080"/>
+          <w:sz w:val="20"/>
+          <w:szCs w:val="20"/>
+          <w:lang w:eastAsia="en-GB"/>
+        </w:rPr>
+        <w:t>(&gt;|</w:t>
+      </w:r>
+      <w:r>
+        <w:rPr>
+          <w:rFonts w:ascii="Courier New" w:eastAsia="Times New Roman" w:hAnsi="Courier New" w:cs="Courier New"/>
+          <w:color w:val="8000FF"/>
+          <w:sz w:val="20"/>
+          <w:szCs w:val="20"/>
+          <w:lang w:eastAsia="en-GB"/>
+        </w:rPr>
+        <w:t>t</w:t>
+      </w:r>
+      <w:r>
+        <w:rPr>
+          <w:rFonts w:ascii="Courier New" w:eastAsia="Times New Roman" w:hAnsi="Courier New" w:cs="Courier New"/>
+          <w:b/>
+          <w:bCs/>
+          <w:color w:val="000080"/>
+          <w:sz w:val="20"/>
+          <w:szCs w:val="20"/>
+          <w:lang w:eastAsia="en-GB"/>
+        </w:rPr>
+        <w:t>|)</w:t>
+      </w:r>
+    </w:p>
+    <w:p>
+      <w:pPr>
+        <w:shd w:val="clear" w:color="auto" w:fill="FFFFFF"/>
+        <w:spacing w:after="0" w:line="240" w:lineRule="auto"/>
+        <w:rPr>
+          <w:rFonts w:ascii="Courier New" w:eastAsia="Times New Roman" w:hAnsi="Courier New" w:cs="Courier New"/>
+          <w:color w:val="000000"/>
+          <w:sz w:val="20"/>
+          <w:szCs w:val="20"/>
+          <w:lang w:eastAsia="en-GB"/>
+        </w:rPr>
+      </w:pPr>
+      <w:r>
+        <w:rPr>
+          <w:rFonts w:ascii="Courier New" w:eastAsia="Times New Roman" w:hAnsi="Courier New" w:cs="Courier New"/>
+          <w:color w:val="000000"/>
+          <w:sz w:val="20"/>
+          <w:szCs w:val="20"/>
+          <w:lang w:eastAsia="en-GB"/>
+        </w:rPr>
+        <w:t xml:space="preserve">omega   </w:t>
+      </w:r>
+      <w:r>
+        <w:rPr>
+          <w:rFonts w:ascii="Courier New" w:eastAsia="Times New Roman" w:hAnsi="Courier New" w:cs="Courier New"/>
+          <w:color w:val="FF8000"/>
+          <w:sz w:val="20"/>
+          <w:szCs w:val="20"/>
+          <w:lang w:eastAsia="en-GB"/>
+        </w:rPr>
+        <w:t>0.022067</w:t>
+      </w:r>
+      <w:r>
+        <w:rPr>
+          <w:rFonts w:ascii="Courier New" w:eastAsia="Times New Roman" w:hAnsi="Courier New" w:cs="Courier New"/>
+          <w:color w:val="000000"/>
+          <w:sz w:val="20"/>
+          <w:szCs w:val="20"/>
+          <w:lang w:eastAsia="en-GB"/>
+        </w:rPr>
+        <w:t xml:space="preserve">    </w:t>
+      </w:r>
+      <w:r>
+        <w:rPr>
+          <w:rFonts w:ascii="Courier New" w:eastAsia="Times New Roman" w:hAnsi="Courier New" w:cs="Courier New"/>
+          <w:color w:val="FF8000"/>
+          <w:sz w:val="20"/>
+          <w:szCs w:val="20"/>
+          <w:lang w:eastAsia="en-GB"/>
+        </w:rPr>
+        <w:t>0.001433</w:t>
+      </w:r>
+      <w:r>
+        <w:rPr>
+          <w:rFonts w:ascii="Courier New" w:eastAsia="Times New Roman" w:hAnsi="Courier New" w:cs="Courier New"/>
+          <w:color w:val="000000"/>
+          <w:sz w:val="20"/>
+          <w:szCs w:val="20"/>
+          <w:lang w:eastAsia="en-GB"/>
+        </w:rPr>
+        <w:t xml:space="preserve">  </w:t>
+      </w:r>
+      <w:r>
+        <w:rPr>
+          <w:rFonts w:ascii="Courier New" w:eastAsia="Times New Roman" w:hAnsi="Courier New" w:cs="Courier New"/>
+          <w:color w:val="FF8000"/>
+          <w:sz w:val="20"/>
+          <w:szCs w:val="20"/>
+          <w:lang w:eastAsia="en-GB"/>
+        </w:rPr>
+        <w:t>15.3976</w:t>
+      </w:r>
+      <w:r>
+        <w:rPr>
+          <w:rFonts w:ascii="Courier New" w:eastAsia="Times New Roman" w:hAnsi="Courier New" w:cs="Courier New"/>
+          <w:color w:val="000000"/>
+          <w:sz w:val="20"/>
+          <w:szCs w:val="20"/>
+          <w:lang w:eastAsia="en-GB"/>
+        </w:rPr>
+        <w:t xml:space="preserve"> </w:t>
+      </w:r>
+      <w:r>
+        <w:rPr>
+          <w:rFonts w:ascii="Courier New" w:eastAsia="Times New Roman" w:hAnsi="Courier New" w:cs="Courier New"/>
+          <w:color w:val="FF8000"/>
+          <w:sz w:val="20"/>
+          <w:szCs w:val="20"/>
+          <w:lang w:eastAsia="en-GB"/>
+        </w:rPr>
+        <w:t>0.000000</w:t>
+      </w:r>
+      <w:r>
+        <w:rPr>
+          <w:rFonts w:ascii="Courier New" w:eastAsia="Times New Roman" w:hAnsi="Courier New" w:cs="Courier New"/>
+          <w:color w:val="FF8000"/>
+          <w:sz w:val="20"/>
+          <w:szCs w:val="20"/>
+          <w:lang w:eastAsia="en-GB"/>
+        </w:rPr>
+        <w:t xml:space="preserve"> </w:t>
+      </w:r>
+      <w:bookmarkStart w:id="0" w:name="_Hlk194309071"/>
+      <w:r>
+        <w:rPr>
+          <w:rFonts w:ascii="Courier New" w:eastAsia="Times New Roman" w:hAnsi="Courier New" w:cs="Courier New"/>
+          <w:color w:val="3A7C22" w:themeColor="accent6" w:themeShade="BF"/>
+          <w:sz w:val="20"/>
+          <w:szCs w:val="20"/>
+          <w:lang w:eastAsia="en-GB"/>
+        </w:rPr>
+        <w:t>Baseline log-volatility, which is small, positive, yet significant (as P-Value is equal to 0).</w:t>
+      </w:r>
+    </w:p>
+    <w:bookmarkEnd w:id="0"/>
+    <w:p>
+      <w:pPr>
+        <w:shd w:val="clear" w:color="auto" w:fill="FFFFFF"/>
+        <w:spacing w:after="0" w:line="240" w:lineRule="auto"/>
+        <w:rPr>
+          <w:rFonts w:ascii="Courier New" w:eastAsia="Times New Roman" w:hAnsi="Courier New" w:cs="Courier New"/>
+          <w:color w:val="000000"/>
+          <w:sz w:val="20"/>
+          <w:szCs w:val="20"/>
+          <w:lang w:eastAsia="en-GB"/>
+        </w:rPr>
+      </w:pPr>
+      <w:r>
+        <w:rPr>
+          <w:rFonts w:ascii="Courier New" w:eastAsia="Times New Roman" w:hAnsi="Courier New" w:cs="Courier New"/>
+          <w:color w:val="000000"/>
+          <w:sz w:val="20"/>
+          <w:szCs w:val="20"/>
+          <w:lang w:eastAsia="en-GB"/>
+        </w:rPr>
+        <w:t xml:space="preserve">alpha1 </w:t>
+      </w:r>
+      <w:r>
+        <w:rPr>
+          <w:rFonts w:ascii="Courier New" w:eastAsia="Times New Roman" w:hAnsi="Courier New" w:cs="Courier New"/>
+          <w:b/>
+          <w:bCs/>
+          <w:color w:val="000080"/>
+          <w:sz w:val="20"/>
+          <w:szCs w:val="20"/>
+          <w:lang w:eastAsia="en-GB"/>
+        </w:rPr>
+        <w:t>-</w:t>
+      </w:r>
+      <w:r>
+        <w:rPr>
+          <w:rFonts w:ascii="Courier New" w:eastAsia="Times New Roman" w:hAnsi="Courier New" w:cs="Courier New"/>
+          <w:color w:val="FF8000"/>
+          <w:sz w:val="20"/>
+          <w:szCs w:val="20"/>
+          <w:lang w:eastAsia="en-GB"/>
+        </w:rPr>
+        <w:t>0.070481</w:t>
+      </w:r>
+      <w:r>
+        <w:rPr>
+          <w:rFonts w:ascii="Courier New" w:eastAsia="Times New Roman" w:hAnsi="Courier New" w:cs="Courier New"/>
+          <w:color w:val="000000"/>
+          <w:sz w:val="20"/>
+          <w:szCs w:val="20"/>
+          <w:lang w:eastAsia="en-GB"/>
+        </w:rPr>
+        <w:t xml:space="preserve">    </w:t>
+      </w:r>
+      <w:r>
+        <w:rPr>
+          <w:rFonts w:ascii="Courier New" w:eastAsia="Times New Roman" w:hAnsi="Courier New" w:cs="Courier New"/>
+          <w:color w:val="FF8000"/>
+          <w:sz w:val="20"/>
+          <w:szCs w:val="20"/>
+          <w:lang w:eastAsia="en-GB"/>
+        </w:rPr>
+        <w:t>0.013570</w:t>
+      </w:r>
+      <w:r>
+        <w:rPr>
+          <w:rFonts w:ascii="Courier New" w:eastAsia="Times New Roman" w:hAnsi="Courier New" w:cs="Courier New"/>
+          <w:color w:val="000000"/>
+          <w:sz w:val="20"/>
+          <w:szCs w:val="20"/>
+          <w:lang w:eastAsia="en-GB"/>
+        </w:rPr>
+        <w:t xml:space="preserve">  </w:t>
+      </w:r>
+      <w:r>
+        <w:rPr>
+          <w:rFonts w:ascii="Courier New" w:eastAsia="Times New Roman" w:hAnsi="Courier New" w:cs="Courier New"/>
+          <w:b/>
+          <w:bCs/>
+          <w:color w:val="000080"/>
+          <w:sz w:val="20"/>
+          <w:szCs w:val="20"/>
+          <w:lang w:eastAsia="en-GB"/>
+        </w:rPr>
+        <w:t>-</w:t>
+      </w:r>
+      <w:r>
+        <w:rPr>
+          <w:rFonts w:ascii="Courier New" w:eastAsia="Times New Roman" w:hAnsi="Courier New" w:cs="Courier New"/>
+          <w:color w:val="FF8000"/>
+          <w:sz w:val="20"/>
+          <w:szCs w:val="20"/>
+          <w:lang w:eastAsia="en-GB"/>
+        </w:rPr>
+        <w:t>5.1940</w:t>
+      </w:r>
+      <w:r>
+        <w:rPr>
+          <w:rFonts w:ascii="Courier New" w:eastAsia="Times New Roman" w:hAnsi="Courier New" w:cs="Courier New"/>
+          <w:color w:val="000000"/>
+          <w:sz w:val="20"/>
+          <w:szCs w:val="20"/>
+          <w:lang w:eastAsia="en-GB"/>
+        </w:rPr>
+        <w:t xml:space="preserve"> </w:t>
+      </w:r>
+      <w:r>
+        <w:rPr>
+          <w:rFonts w:ascii="Courier New" w:eastAsia="Times New Roman" w:hAnsi="Courier New" w:cs="Courier New"/>
+          <w:color w:val="FF8000"/>
+          <w:sz w:val="20"/>
+          <w:szCs w:val="20"/>
+          <w:lang w:eastAsia="en-GB"/>
+        </w:rPr>
+        <w:t>0.000000</w:t>
+      </w:r>
+      <w:r>
+        <w:rPr>
+          <w:rFonts w:ascii="Courier New" w:eastAsia="Times New Roman" w:hAnsi="Courier New" w:cs="Courier New"/>
+          <w:color w:val="FF8000"/>
+          <w:sz w:val="20"/>
+          <w:szCs w:val="20"/>
+          <w:lang w:eastAsia="en-GB"/>
+        </w:rPr>
+        <w:t xml:space="preserve"> </w:t>
+      </w:r>
+      <w:bookmarkStart w:id="1" w:name="_Hlk194309084"/>
+      <w:r>
+        <w:rPr>
+          <w:rFonts w:ascii="Courier New" w:eastAsia="Times New Roman" w:hAnsi="Courier New" w:cs="Courier New"/>
+          <w:color w:val="3A7C22" w:themeColor="accent6" w:themeShade="BF"/>
+          <w:sz w:val="20"/>
+          <w:szCs w:val="20"/>
+          <w:lang w:eastAsia="en-GB"/>
+        </w:rPr>
+        <w:t>Impact of past shocks on volatility are negative, yet also very significant, which indicates that the volatility reacts to past returns.</w:t>
+      </w:r>
+    </w:p>
+    <w:bookmarkEnd w:id="1"/>
+    <w:p>
+      <w:pPr>
+        <w:shd w:val="clear" w:color="auto" w:fill="FFFFFF"/>
+        <w:spacing w:after="0" w:line="240" w:lineRule="auto"/>
+        <w:rPr>
+          <w:rFonts w:ascii="Courier New" w:eastAsia="Times New Roman" w:hAnsi="Courier New" w:cs="Courier New"/>
+          <w:color w:val="000000"/>
+          <w:sz w:val="20"/>
+          <w:szCs w:val="20"/>
+          <w:lang w:eastAsia="en-GB"/>
+        </w:rPr>
+      </w:pPr>
+      <w:r>
+        <w:rPr>
+          <w:rFonts w:ascii="Courier New" w:eastAsia="Times New Roman" w:hAnsi="Courier New" w:cs="Courier New"/>
+          <w:color w:val="000000"/>
+          <w:sz w:val="20"/>
+          <w:szCs w:val="20"/>
+          <w:lang w:eastAsia="en-GB"/>
+        </w:rPr>
+        <w:t xml:space="preserve">beta1   </w:t>
+      </w:r>
+      <w:r>
+        <w:rPr>
+          <w:rFonts w:ascii="Courier New" w:eastAsia="Times New Roman" w:hAnsi="Courier New" w:cs="Courier New"/>
+          <w:color w:val="FF8000"/>
+          <w:sz w:val="20"/>
+          <w:szCs w:val="20"/>
+          <w:lang w:eastAsia="en-GB"/>
+        </w:rPr>
+        <w:t>0.985439</w:t>
+      </w:r>
+      <w:r>
+        <w:rPr>
+          <w:rFonts w:ascii="Courier New" w:eastAsia="Times New Roman" w:hAnsi="Courier New" w:cs="Courier New"/>
+          <w:color w:val="000000"/>
+          <w:sz w:val="20"/>
+          <w:szCs w:val="20"/>
+          <w:lang w:eastAsia="en-GB"/>
+        </w:rPr>
+        <w:t xml:space="preserve">    </w:t>
+      </w:r>
+      <w:r>
+        <w:rPr>
+          <w:rFonts w:ascii="Courier New" w:eastAsia="Times New Roman" w:hAnsi="Courier New" w:cs="Courier New"/>
+          <w:color w:val="FF8000"/>
+          <w:sz w:val="20"/>
+          <w:szCs w:val="20"/>
+          <w:lang w:eastAsia="en-GB"/>
+        </w:rPr>
+        <w:t>0.003912</w:t>
+      </w:r>
+      <w:r>
+        <w:rPr>
+          <w:rFonts w:ascii="Courier New" w:eastAsia="Times New Roman" w:hAnsi="Courier New" w:cs="Courier New"/>
+          <w:color w:val="000000"/>
+          <w:sz w:val="20"/>
+          <w:szCs w:val="20"/>
+          <w:lang w:eastAsia="en-GB"/>
+        </w:rPr>
+        <w:t xml:space="preserve"> </w:t>
+      </w:r>
+      <w:r>
+        <w:rPr>
+          <w:rFonts w:ascii="Courier New" w:eastAsia="Times New Roman" w:hAnsi="Courier New" w:cs="Courier New"/>
+          <w:color w:val="FF8000"/>
+          <w:sz w:val="20"/>
+          <w:szCs w:val="20"/>
+          <w:lang w:eastAsia="en-GB"/>
+        </w:rPr>
+        <w:t>251.9247</w:t>
+      </w:r>
+      <w:r>
+        <w:rPr>
+          <w:rFonts w:ascii="Courier New" w:eastAsia="Times New Roman" w:hAnsi="Courier New" w:cs="Courier New"/>
+          <w:color w:val="000000"/>
+          <w:sz w:val="20"/>
+          <w:szCs w:val="20"/>
+          <w:lang w:eastAsia="en-GB"/>
+        </w:rPr>
+        <w:t xml:space="preserve"> </w:t>
+      </w:r>
+      <w:r>
+        <w:rPr>
+          <w:rFonts w:ascii="Courier New" w:eastAsia="Times New Roman" w:hAnsi="Courier New" w:cs="Courier New"/>
+          <w:color w:val="FF8000"/>
+          <w:sz w:val="20"/>
+          <w:szCs w:val="20"/>
+          <w:lang w:eastAsia="en-GB"/>
+        </w:rPr>
+        <w:t>0.000000</w:t>
+      </w:r>
+      <w:r>
+        <w:rPr>
+          <w:rFonts w:ascii="Courier New" w:eastAsia="Times New Roman" w:hAnsi="Courier New" w:cs="Courier New"/>
+          <w:color w:val="FF8000"/>
+          <w:sz w:val="20"/>
+          <w:szCs w:val="20"/>
+          <w:lang w:eastAsia="en-GB"/>
+        </w:rPr>
+        <w:t xml:space="preserve"> </w:t>
+      </w:r>
+      <w:bookmarkStart w:id="2" w:name="_Hlk194309095"/>
+      <w:r>
+        <w:rPr>
+          <w:rFonts w:ascii="Courier New" w:eastAsia="Times New Roman" w:hAnsi="Courier New" w:cs="Courier New"/>
+          <w:color w:val="3A7C22" w:themeColor="accent6" w:themeShade="BF"/>
+          <w:sz w:val="20"/>
+          <w:szCs w:val="20"/>
+          <w:lang w:eastAsia="en-GB"/>
+        </w:rPr>
+        <w:t>Represents the persistence of volatility, of which is also very high and significant, suggesting a long memory in volatility.</w:t>
+      </w:r>
+    </w:p>
+    <w:bookmarkEnd w:id="2"/>
+    <w:p>
+      <w:pPr>
+        <w:shd w:val="clear" w:color="auto" w:fill="FFFFFF"/>
+        <w:spacing w:after="0" w:line="240" w:lineRule="auto"/>
+        <w:rPr>
+          <w:rFonts w:ascii="Courier New" w:eastAsia="Times New Roman" w:hAnsi="Courier New" w:cs="Courier New"/>
+          <w:color w:val="000000"/>
+          <w:sz w:val="20"/>
+          <w:szCs w:val="20"/>
+          <w:lang w:eastAsia="en-GB"/>
+        </w:rPr>
+      </w:pPr>
+      <w:r>
+        <w:rPr>
+          <w:rFonts w:ascii="Courier New" w:eastAsia="Times New Roman" w:hAnsi="Courier New" w:cs="Courier New"/>
+          <w:color w:val="000000"/>
+          <w:sz w:val="20"/>
+          <w:szCs w:val="20"/>
+          <w:lang w:eastAsia="en-GB"/>
+        </w:rPr>
+        <w:t xml:space="preserve">gamma1  </w:t>
+      </w:r>
+      <w:r>
+        <w:rPr>
+          <w:rFonts w:ascii="Courier New" w:eastAsia="Times New Roman" w:hAnsi="Courier New" w:cs="Courier New"/>
+          <w:color w:val="FF8000"/>
+          <w:sz w:val="20"/>
+          <w:szCs w:val="20"/>
+          <w:lang w:eastAsia="en-GB"/>
+        </w:rPr>
+        <w:t>0.176245</w:t>
+      </w:r>
+      <w:r>
+        <w:rPr>
+          <w:rFonts w:ascii="Courier New" w:eastAsia="Times New Roman" w:hAnsi="Courier New" w:cs="Courier New"/>
+          <w:color w:val="000000"/>
+          <w:sz w:val="20"/>
+          <w:szCs w:val="20"/>
+          <w:lang w:eastAsia="en-GB"/>
+        </w:rPr>
+        <w:t xml:space="preserve">    </w:t>
+      </w:r>
+      <w:r>
+        <w:rPr>
+          <w:rFonts w:ascii="Courier New" w:eastAsia="Times New Roman" w:hAnsi="Courier New" w:cs="Courier New"/>
+          <w:color w:val="FF8000"/>
+          <w:sz w:val="20"/>
+          <w:szCs w:val="20"/>
+          <w:lang w:eastAsia="en-GB"/>
+        </w:rPr>
+        <w:t>0.076490</w:t>
+      </w:r>
+      <w:r>
+        <w:rPr>
+          <w:rFonts w:ascii="Courier New" w:eastAsia="Times New Roman" w:hAnsi="Courier New" w:cs="Courier New"/>
+          <w:color w:val="000000"/>
+          <w:sz w:val="20"/>
+          <w:szCs w:val="20"/>
+          <w:lang w:eastAsia="en-GB"/>
+        </w:rPr>
+        <w:t xml:space="preserve">   </w:t>
+      </w:r>
+      <w:r>
+        <w:rPr>
+          <w:rFonts w:ascii="Courier New" w:eastAsia="Times New Roman" w:hAnsi="Courier New" w:cs="Courier New"/>
+          <w:color w:val="FF8000"/>
+          <w:sz w:val="20"/>
+          <w:szCs w:val="20"/>
+          <w:lang w:eastAsia="en-GB"/>
+        </w:rPr>
+        <w:t>2.3042</w:t>
+      </w:r>
+      <w:r>
+        <w:rPr>
+          <w:rFonts w:ascii="Courier New" w:eastAsia="Times New Roman" w:hAnsi="Courier New" w:cs="Courier New"/>
+          <w:color w:val="000000"/>
+          <w:sz w:val="20"/>
+          <w:szCs w:val="20"/>
+          <w:lang w:eastAsia="en-GB"/>
+        </w:rPr>
+        <w:t xml:space="preserve"> </w:t>
+      </w:r>
+      <w:r>
+        <w:rPr>
+          <w:rFonts w:ascii="Courier New" w:eastAsia="Times New Roman" w:hAnsi="Courier New" w:cs="Courier New"/>
+          <w:color w:val="FF8000"/>
+          <w:sz w:val="20"/>
+          <w:szCs w:val="20"/>
+          <w:lang w:eastAsia="en-GB"/>
+        </w:rPr>
+        <w:t>0.021214</w:t>
+      </w:r>
+      <w:r>
+        <w:rPr>
+          <w:rFonts w:ascii="Courier New" w:eastAsia="Times New Roman" w:hAnsi="Courier New" w:cs="Courier New"/>
+          <w:color w:val="FF8000"/>
+          <w:sz w:val="20"/>
+          <w:szCs w:val="20"/>
+          <w:lang w:eastAsia="en-GB"/>
+        </w:rPr>
+        <w:t xml:space="preserve"> </w:t>
+      </w:r>
+      <w:bookmarkStart w:id="3" w:name="_Hlk194309104"/>
+      <w:r>
+        <w:rPr>
+          <w:rFonts w:ascii="Courier New" w:eastAsia="Times New Roman" w:hAnsi="Courier New" w:cs="Courier New"/>
+          <w:color w:val="3A7C22" w:themeColor="accent6" w:themeShade="BF"/>
+          <w:sz w:val="20"/>
+          <w:szCs w:val="20"/>
+          <w:lang w:eastAsia="en-GB"/>
+        </w:rPr>
+        <w:t>Asymmetry (a.k.a., the leverage effect), being positive and significant (as p = 0.021214), meaning negative shocks are bound to increase volatility more than positive shocks.</w:t>
+      </w:r>
+    </w:p>
+    <w:bookmarkEnd w:id="3"/>
+    <w:p>
+      <w:pPr>
+        <w:shd w:val="clear" w:color="auto" w:fill="FFFFFF"/>
+        <w:spacing w:after="0" w:line="240" w:lineRule="auto"/>
+        <w:rPr>
+          <w:rFonts w:ascii="Courier New" w:eastAsia="Times New Roman" w:hAnsi="Courier New" w:cs="Courier New"/>
+          <w:color w:val="000000"/>
+          <w:sz w:val="20"/>
+          <w:szCs w:val="20"/>
+          <w:lang w:eastAsia="en-GB"/>
+        </w:rPr>
+      </w:pPr>
+      <w:r>
+        <w:rPr>
+          <w:rFonts w:ascii="Courier New" w:eastAsia="Times New Roman" w:hAnsi="Courier New" w:cs="Courier New"/>
+          <w:color w:val="000000"/>
+          <w:sz w:val="20"/>
+          <w:szCs w:val="20"/>
+          <w:lang w:eastAsia="en-GB"/>
+        </w:rPr>
+        <w:t xml:space="preserve">skew    </w:t>
+      </w:r>
+      <w:r>
+        <w:rPr>
+          <w:rFonts w:ascii="Courier New" w:eastAsia="Times New Roman" w:hAnsi="Courier New" w:cs="Courier New"/>
+          <w:color w:val="FF8000"/>
+          <w:sz w:val="20"/>
+          <w:szCs w:val="20"/>
+          <w:lang w:eastAsia="en-GB"/>
+        </w:rPr>
+        <w:t>0.986317</w:t>
+      </w:r>
+      <w:r>
+        <w:rPr>
+          <w:rFonts w:ascii="Courier New" w:eastAsia="Times New Roman" w:hAnsi="Courier New" w:cs="Courier New"/>
+          <w:color w:val="000000"/>
+          <w:sz w:val="20"/>
+          <w:szCs w:val="20"/>
+          <w:lang w:eastAsia="en-GB"/>
+        </w:rPr>
+        <w:t xml:space="preserve">    </w:t>
+      </w:r>
+      <w:r>
+        <w:rPr>
+          <w:rFonts w:ascii="Courier New" w:eastAsia="Times New Roman" w:hAnsi="Courier New" w:cs="Courier New"/>
+          <w:color w:val="FF8000"/>
+          <w:sz w:val="20"/>
+          <w:szCs w:val="20"/>
+          <w:lang w:eastAsia="en-GB"/>
+        </w:rPr>
+        <w:t>0.025605</w:t>
+      </w:r>
+      <w:r>
+        <w:rPr>
+          <w:rFonts w:ascii="Courier New" w:eastAsia="Times New Roman" w:hAnsi="Courier New" w:cs="Courier New"/>
+          <w:color w:val="000000"/>
+          <w:sz w:val="20"/>
+          <w:szCs w:val="20"/>
+          <w:lang w:eastAsia="en-GB"/>
+        </w:rPr>
+        <w:t xml:space="preserve">  </w:t>
+      </w:r>
+      <w:r>
+        <w:rPr>
+          <w:rFonts w:ascii="Courier New" w:eastAsia="Times New Roman" w:hAnsi="Courier New" w:cs="Courier New"/>
+          <w:color w:val="FF8000"/>
+          <w:sz w:val="20"/>
+          <w:szCs w:val="20"/>
+          <w:lang w:eastAsia="en-GB"/>
+        </w:rPr>
+        <w:t>38.5210</w:t>
+      </w:r>
+      <w:r>
+        <w:rPr>
+          <w:rFonts w:ascii="Courier New" w:eastAsia="Times New Roman" w:hAnsi="Courier New" w:cs="Courier New"/>
+          <w:color w:val="000000"/>
+          <w:sz w:val="20"/>
+          <w:szCs w:val="20"/>
+          <w:lang w:eastAsia="en-GB"/>
+        </w:rPr>
+        <w:t xml:space="preserve"> </w:t>
+      </w:r>
+      <w:r>
+        <w:rPr>
+          <w:rFonts w:ascii="Courier New" w:eastAsia="Times New Roman" w:hAnsi="Courier New" w:cs="Courier New"/>
+          <w:color w:val="FF8000"/>
+          <w:sz w:val="20"/>
+          <w:szCs w:val="20"/>
+          <w:lang w:eastAsia="en-GB"/>
+        </w:rPr>
+        <w:t>0.000000</w:t>
+      </w:r>
+      <w:r>
+        <w:rPr>
+          <w:rFonts w:ascii="Courier New" w:eastAsia="Times New Roman" w:hAnsi="Courier New" w:cs="Courier New"/>
+          <w:color w:val="FF8000"/>
+          <w:sz w:val="20"/>
+          <w:szCs w:val="20"/>
+          <w:lang w:eastAsia="en-GB"/>
+        </w:rPr>
+        <w:t xml:space="preserve"> </w:t>
+      </w:r>
+      <w:bookmarkStart w:id="4" w:name="_Hlk194309111"/>
+      <w:r>
+        <w:rPr>
+          <w:rFonts w:ascii="Courier New" w:eastAsia="Times New Roman" w:hAnsi="Courier New" w:cs="Courier New"/>
+          <w:color w:val="3A7C22" w:themeColor="accent6" w:themeShade="BF"/>
+          <w:sz w:val="20"/>
+          <w:szCs w:val="20"/>
+          <w:lang w:eastAsia="en-GB"/>
+        </w:rPr>
+        <w:t>Skewness parameter, indicating a slight negative skew (more downside risk for BOEING returns).</w:t>
+      </w:r>
+      <w:bookmarkEnd w:id="4"/>
+    </w:p>
+    <w:p>
+      <w:pPr>
+        <w:shd w:val="clear" w:color="auto" w:fill="FFFFFF"/>
+        <w:spacing w:after="0" w:line="240" w:lineRule="auto"/>
+        <w:rPr>
+          <w:rFonts w:ascii="Courier New" w:eastAsia="Times New Roman" w:hAnsi="Courier New" w:cs="Courier New"/>
+          <w:color w:val="3A7C22" w:themeColor="accent6" w:themeShade="BF"/>
+          <w:sz w:val="20"/>
+          <w:szCs w:val="20"/>
+          <w:lang w:eastAsia="en-GB"/>
+        </w:rPr>
+      </w:pPr>
+      <w:r>
+        <w:rPr>
+          <w:rFonts w:ascii="Courier New" w:eastAsia="Times New Roman" w:hAnsi="Courier New" w:cs="Courier New"/>
+          <w:color w:val="000000"/>
+          <w:sz w:val="20"/>
+          <w:szCs w:val="20"/>
+          <w:lang w:eastAsia="en-GB"/>
+        </w:rPr>
+        <w:t xml:space="preserve">shape   </w:t>
+      </w:r>
+      <w:r>
+        <w:rPr>
+          <w:rFonts w:ascii="Courier New" w:eastAsia="Times New Roman" w:hAnsi="Courier New" w:cs="Courier New"/>
+          <w:color w:val="FF8000"/>
+          <w:sz w:val="20"/>
+          <w:szCs w:val="20"/>
+          <w:lang w:eastAsia="en-GB"/>
+        </w:rPr>
+        <w:t>4.331630</w:t>
+      </w:r>
+      <w:r>
+        <w:rPr>
+          <w:rFonts w:ascii="Courier New" w:eastAsia="Times New Roman" w:hAnsi="Courier New" w:cs="Courier New"/>
+          <w:color w:val="000000"/>
+          <w:sz w:val="20"/>
+          <w:szCs w:val="20"/>
+          <w:lang w:eastAsia="en-GB"/>
+        </w:rPr>
+        <w:t xml:space="preserve">    </w:t>
+      </w:r>
+      <w:r>
+        <w:rPr>
+          <w:rFonts w:ascii="Courier New" w:eastAsia="Times New Roman" w:hAnsi="Courier New" w:cs="Courier New"/>
+          <w:color w:val="FF8000"/>
+          <w:sz w:val="20"/>
+          <w:szCs w:val="20"/>
+          <w:lang w:eastAsia="en-GB"/>
+        </w:rPr>
+        <w:t>0.352964</w:t>
+      </w:r>
+      <w:r>
+        <w:rPr>
+          <w:rFonts w:ascii="Courier New" w:eastAsia="Times New Roman" w:hAnsi="Courier New" w:cs="Courier New"/>
+          <w:color w:val="000000"/>
+          <w:sz w:val="20"/>
+          <w:szCs w:val="20"/>
+          <w:lang w:eastAsia="en-GB"/>
+        </w:rPr>
+        <w:t xml:space="preserve">  </w:t>
+      </w:r>
+      <w:r>
+        <w:rPr>
+          <w:rFonts w:ascii="Courier New" w:eastAsia="Times New Roman" w:hAnsi="Courier New" w:cs="Courier New"/>
+          <w:color w:val="FF8000"/>
+          <w:sz w:val="20"/>
+          <w:szCs w:val="20"/>
+          <w:lang w:eastAsia="en-GB"/>
+        </w:rPr>
+        <w:t>12.2722</w:t>
+      </w:r>
+      <w:r>
+        <w:rPr>
+          <w:rFonts w:ascii="Courier New" w:eastAsia="Times New Roman" w:hAnsi="Courier New" w:cs="Courier New"/>
+          <w:color w:val="000000"/>
+          <w:sz w:val="20"/>
+          <w:szCs w:val="20"/>
+          <w:lang w:eastAsia="en-GB"/>
+        </w:rPr>
+        <w:t xml:space="preserve"> </w:t>
+      </w:r>
+      <w:r>
+        <w:rPr>
+          <w:rFonts w:ascii="Courier New" w:eastAsia="Times New Roman" w:hAnsi="Courier New" w:cs="Courier New"/>
+          <w:color w:val="FF8000"/>
+          <w:sz w:val="20"/>
+          <w:szCs w:val="20"/>
+          <w:lang w:eastAsia="en-GB"/>
+        </w:rPr>
+        <w:t>0.000000</w:t>
+      </w:r>
+      <w:r>
+        <w:rPr>
+          <w:rFonts w:ascii="Courier New" w:eastAsia="Times New Roman" w:hAnsi="Courier New" w:cs="Courier New"/>
+          <w:color w:val="FF8000"/>
+          <w:sz w:val="20"/>
+          <w:szCs w:val="20"/>
+          <w:lang w:eastAsia="en-GB"/>
+        </w:rPr>
+        <w:t xml:space="preserve"> </w:t>
+      </w:r>
+      <w:bookmarkStart w:id="5" w:name="_Hlk194309131"/>
+      <w:r>
+        <w:rPr>
+          <w:rFonts w:ascii="Courier New" w:eastAsia="Times New Roman" w:hAnsi="Courier New" w:cs="Courier New"/>
+          <w:color w:val="3A7C22" w:themeColor="accent6" w:themeShade="BF"/>
+          <w:sz w:val="20"/>
+          <w:szCs w:val="20"/>
+          <w:lang w:eastAsia="en-GB"/>
+        </w:rPr>
+        <w:t xml:space="preserve">Degrees of freedom for T-Dist., the low value of ‘4’ essentially confirms the presence of ‘fat </w:t>
+      </w:r>
+      <w:proofErr w:type="gramStart"/>
+      <w:r>
+        <w:rPr>
+          <w:rFonts w:ascii="Courier New" w:eastAsia="Times New Roman" w:hAnsi="Courier New" w:cs="Courier New"/>
+          <w:color w:val="3A7C22" w:themeColor="accent6" w:themeShade="BF"/>
+          <w:sz w:val="20"/>
+          <w:szCs w:val="20"/>
+          <w:lang w:eastAsia="en-GB"/>
+        </w:rPr>
+        <w:t>tails’</w:t>
+      </w:r>
+      <w:proofErr w:type="gramEnd"/>
+      <w:r>
+        <w:rPr>
+          <w:rFonts w:ascii="Courier New" w:eastAsia="Times New Roman" w:hAnsi="Courier New" w:cs="Courier New"/>
+          <w:color w:val="3A7C22" w:themeColor="accent6" w:themeShade="BF"/>
+          <w:sz w:val="20"/>
+          <w:szCs w:val="20"/>
+          <w:lang w:eastAsia="en-GB"/>
+        </w:rPr>
+        <w:t>.</w:t>
+      </w:r>
+      <w:bookmarkEnd w:id="5"/>
+    </w:p>
+    <w:p>
+      <w:pPr>
+        <w:shd w:val="clear" w:color="auto" w:fill="FFFFFF"/>
+        <w:spacing w:after="0" w:line="240" w:lineRule="auto"/>
+        <w:rPr>
+          <w:rFonts w:ascii="Courier New" w:eastAsia="Times New Roman" w:hAnsi="Courier New" w:cs="Courier New"/>
+          <w:color w:val="3A7C22" w:themeColor="accent6" w:themeShade="BF"/>
+          <w:sz w:val="20"/>
+          <w:szCs w:val="20"/>
+          <w:lang w:eastAsia="en-GB"/>
+        </w:rPr>
+      </w:pPr>
+    </w:p>
+    <w:p>
+      <w:pPr>
+        <w:shd w:val="clear" w:color="auto" w:fill="FFFFFF"/>
+        <w:spacing w:after="0" w:line="240" w:lineRule="auto"/>
+        <w:rPr>
+          <w:rFonts w:ascii="Courier New" w:eastAsia="Times New Roman" w:hAnsi="Courier New" w:cs="Courier New"/>
+          <w:color w:val="FFFFFF" w:themeColor="background1"/>
+          <w:sz w:val="20"/>
+          <w:szCs w:val="20"/>
+          <w:lang w:eastAsia="en-GB"/>
+        </w:rPr>
+      </w:pPr>
+      <w:bookmarkStart w:id="6" w:name="_Hlk194309156"/>
+      <w:r>
+        <w:rPr>
+          <w:rFonts w:ascii="Courier New" w:eastAsia="Times New Roman" w:hAnsi="Courier New" w:cs="Courier New"/>
+          <w:color w:val="000000" w:themeColor="text1"/>
+          <w:sz w:val="20"/>
+          <w:szCs w:val="20"/>
+          <w:lang w:eastAsia="en-GB"/>
+        </w:rPr>
+        <w:t xml:space="preserve">Ultimately, all parameters are statistically significant (p &lt; 0.05) under regular standard errors given, so unlike the analyst’s normal distribution, the skewed t-distribution actually captures more of the data (fat tails) as well as the asymmetry, addressing the excessive VaR exceedances (26 vs </w:t>
+      </w:r>
+      <w:r>
+        <w:rPr>
+          <w:rFonts w:ascii="Courier New" w:eastAsia="Times New Roman" w:hAnsi="Courier New" w:cs="Courier New"/>
+          <w:color w:val="FFFFFF" w:themeColor="background1"/>
+          <w:sz w:val="20"/>
+          <w:szCs w:val="20"/>
+          <w:lang w:eastAsia="en-GB"/>
+        </w:rPr>
+        <w:t>10).</w:t>
+      </w:r>
+    </w:p>
+    <w:p>
+      <w:pPr>
+        <w:shd w:val="clear" w:color="auto" w:fill="FFFFFF"/>
+        <w:spacing w:after="0" w:line="240" w:lineRule="auto"/>
+        <w:rPr>
+          <w:rFonts w:ascii="Courier New" w:eastAsia="Times New Roman" w:hAnsi="Courier New" w:cs="Courier New"/>
+          <w:color w:val="FFFFFF" w:themeColor="background1"/>
+          <w:sz w:val="20"/>
+          <w:szCs w:val="20"/>
+          <w:lang w:eastAsia="en-GB"/>
+        </w:rPr>
+      </w:pPr>
+    </w:p>
+    <w:p>
+      <w:pPr>
+        <w:shd w:val="clear" w:color="auto" w:fill="FFFFFF"/>
+        <w:spacing w:after="0" w:line="240" w:lineRule="auto"/>
+        <w:rPr>
+          <w:rFonts w:ascii="Courier New" w:eastAsia="Times New Roman" w:hAnsi="Courier New" w:cs="Courier New"/>
+          <w:color w:val="FFFFFF" w:themeColor="background1"/>
+          <w:sz w:val="20"/>
+          <w:szCs w:val="20"/>
+          <w:lang w:eastAsia="en-GB"/>
+        </w:rPr>
+      </w:pPr>
+      <w:r>
+        <w:rPr>
+          <w:rFonts w:ascii="Courier New" w:eastAsia="Times New Roman" w:hAnsi="Courier New" w:cs="Courier New"/>
+          <w:color w:val="3A7C22" w:themeColor="accent6" w:themeShade="BF"/>
+          <w:sz w:val="20"/>
+          <w:szCs w:val="20"/>
+          <w:lang w:eastAsia="en-GB"/>
+        </w:rPr>
+        <w:t>Overall, some p-values increase (</w:t>
+      </w:r>
+      <w:proofErr w:type="spellStart"/>
+      <w:r>
+        <w:rPr>
+          <w:rFonts w:ascii="Courier New" w:eastAsia="Times New Roman" w:hAnsi="Courier New" w:cs="Courier New"/>
+          <w:color w:val="3A7C22" w:themeColor="accent6" w:themeShade="BF"/>
+          <w:sz w:val="20"/>
+          <w:szCs w:val="20"/>
+          <w:lang w:eastAsia="en-GB"/>
+        </w:rPr>
+        <w:t>e.g</w:t>
+      </w:r>
+      <w:proofErr w:type="spellEnd"/>
+      <w:r>
+        <w:rPr>
+          <w:rFonts w:ascii="Courier New" w:eastAsia="Times New Roman" w:hAnsi="Courier New" w:cs="Courier New"/>
+          <w:color w:val="3A7C22" w:themeColor="accent6" w:themeShade="BF"/>
+          <w:sz w:val="20"/>
+          <w:szCs w:val="20"/>
+          <w:lang w:eastAsia="en-GB"/>
+        </w:rPr>
+        <w:t>, gamma1 = p = 0.557), however the core parameters such as the alpha, beta, skew, and shape, remain significant, therefore suggesting ‘robustness’.</w:t>
+      </w:r>
+    </w:p>
+    <w:p>
+      <w:pPr>
+        <w:shd w:val="clear" w:color="auto" w:fill="FFFFFF"/>
+        <w:spacing w:after="0" w:line="240" w:lineRule="auto"/>
+        <w:rPr>
+          <w:rFonts w:ascii="Courier New" w:eastAsia="Times New Roman" w:hAnsi="Courier New" w:cs="Courier New"/>
+          <w:color w:val="000000"/>
+          <w:sz w:val="20"/>
+          <w:szCs w:val="20"/>
+          <w:lang w:eastAsia="en-GB"/>
+        </w:rPr>
+      </w:pPr>
+      <w:r>
+        <w:rPr>
+          <w:rFonts w:ascii="Courier New" w:eastAsia="Times New Roman" w:hAnsi="Courier New" w:cs="Courier New"/>
+          <w:color w:val="000000"/>
+          <w:sz w:val="20"/>
+          <w:szCs w:val="20"/>
+          <w:lang w:eastAsia="en-GB"/>
+        </w:rPr>
+        <w:t>(</w:t>
+      </w:r>
+      <w:r>
+        <w:rPr>
+          <w:rFonts w:ascii="Courier New" w:eastAsia="Times New Roman" w:hAnsi="Courier New" w:cs="Courier New"/>
+          <w:color w:val="3A7C22" w:themeColor="accent6" w:themeShade="BF"/>
+          <w:sz w:val="20"/>
+          <w:szCs w:val="20"/>
+          <w:lang w:eastAsia="en-GB"/>
+        </w:rPr>
+        <w:t>No autocorrelation is a good feature, and an assumption for all (or at least most) valid econometrics models</w:t>
+      </w:r>
+      <w:r>
+        <w:rPr>
+          <w:rFonts w:ascii="Courier New" w:eastAsia="Times New Roman" w:hAnsi="Courier New" w:cs="Courier New"/>
+          <w:color w:val="000000"/>
+          <w:sz w:val="20"/>
+          <w:szCs w:val="20"/>
+          <w:lang w:eastAsia="en-GB"/>
+        </w:rPr>
+        <w:t>)</w:t>
+      </w:r>
+    </w:p>
+    <w:p>
+      <w:pPr>
+        <w:shd w:val="clear" w:color="auto" w:fill="FFFFFF"/>
+        <w:spacing w:after="0" w:line="240" w:lineRule="auto"/>
+        <w:rPr>
+          <w:rFonts w:ascii="Courier New" w:eastAsia="Times New Roman" w:hAnsi="Courier New" w:cs="Courier New"/>
+          <w:color w:val="000000"/>
+          <w:sz w:val="20"/>
+          <w:szCs w:val="20"/>
+          <w:lang w:eastAsia="en-GB"/>
+        </w:rPr>
+      </w:pPr>
+    </w:p>
+    <w:p>
+      <w:pPr>
+        <w:shd w:val="clear" w:color="auto" w:fill="FFFFFF"/>
+        <w:spacing w:after="0" w:line="240" w:lineRule="auto"/>
+        <w:rPr>
+          <w:rFonts w:ascii="Courier New" w:eastAsia="Times New Roman" w:hAnsi="Courier New" w:cs="Courier New"/>
+          <w:color w:val="000000"/>
+          <w:sz w:val="20"/>
+          <w:szCs w:val="20"/>
+          <w:lang w:eastAsia="en-GB"/>
+        </w:rPr>
+      </w:pPr>
+      <w:r>
+        <w:rPr>
+          <w:rFonts w:ascii="Courier New" w:eastAsia="Times New Roman" w:hAnsi="Courier New" w:cs="Courier New"/>
+          <w:color w:val="3A7C22" w:themeColor="accent6" w:themeShade="BF"/>
+          <w:sz w:val="20"/>
+          <w:szCs w:val="20"/>
+          <w:lang w:eastAsia="en-GB"/>
+        </w:rPr>
+        <w:t>Tests for remaining volatility clustering (H0: no autocorrelation in squared residuals). All p-values &gt; 0.05, so the EGARCH(1,1) effectively captures volatility dynamics. This is a big improvement over the analyst’s model, where the CC test rejection suggested clustering issues.</w:t>
+      </w:r>
+    </w:p>
+    <w:p>
+      <w:pPr>
+        <w:rPr>
+          <w:rFonts w:ascii="Courier New" w:hAnsi="Courier New" w:cs="Courier New"/>
+          <w:color w:val="3A7C22" w:themeColor="accent6" w:themeShade="BF"/>
+        </w:rPr>
+      </w:pPr>
+      <w:r>
+        <w:rPr>
+          <w:rFonts w:ascii="Courier New" w:hAnsi="Courier New" w:cs="Courier New"/>
+          <w:color w:val="3A7C22" w:themeColor="accent6" w:themeShade="BF"/>
+        </w:rPr>
+        <w:lastRenderedPageBreak/>
+        <w:t xml:space="preserve">Tests if positive/negative shocks asymmetrically affect volatility beyond EGARCH’s modelling (H0: no bias). </w:t>
+      </w:r>
+    </w:p>
+    <w:p>
+      <w:pPr>
+        <w:rPr>
+          <w:rFonts w:ascii="Courier New" w:hAnsi="Courier New" w:cs="Courier New"/>
+          <w:color w:val="3A7C22" w:themeColor="accent6" w:themeShade="BF"/>
+        </w:rPr>
+      </w:pPr>
+      <w:r>
+        <w:rPr>
+          <w:rFonts w:ascii="Courier New" w:hAnsi="Courier New" w:cs="Courier New"/>
+          <w:color w:val="3A7C22" w:themeColor="accent6" w:themeShade="BF"/>
+        </w:rPr>
+        <w:t>All p-values &gt; 0.05, so H0 is</w:t>
+      </w:r>
+      <w:r>
+        <w:rPr>
+          <w:rFonts w:ascii="Courier New" w:hAnsi="Courier New" w:cs="Courier New"/>
+          <w:color w:val="3A7C22" w:themeColor="accent6" w:themeShade="BF"/>
+        </w:rPr>
+        <w:t xml:space="preserve"> (finally)</w:t>
+      </w:r>
+      <w:r>
+        <w:rPr>
+          <w:rFonts w:ascii="Courier New" w:hAnsi="Courier New" w:cs="Courier New"/>
+          <w:color w:val="3A7C22" w:themeColor="accent6" w:themeShade="BF"/>
+        </w:rPr>
+        <w:t xml:space="preserve"> not rejected. The gamma1 parameter (0.176) adequately captures the leverage effect, </w:t>
+      </w:r>
+      <w:r>
+        <w:rPr>
+          <w:rFonts w:ascii="Courier New" w:hAnsi="Courier New" w:cs="Courier New"/>
+          <w:color w:val="3A7C22" w:themeColor="accent6" w:themeShade="BF"/>
+        </w:rPr>
+        <w:t xml:space="preserve">therefore </w:t>
+      </w:r>
+      <w:r>
+        <w:rPr>
+          <w:rFonts w:ascii="Courier New" w:hAnsi="Courier New" w:cs="Courier New"/>
+          <w:color w:val="3A7C22" w:themeColor="accent6" w:themeShade="BF"/>
+        </w:rPr>
+        <w:t>improving on the analyst’s GARCH</w:t>
+      </w:r>
+      <w:r>
+        <w:rPr>
+          <w:rFonts w:ascii="Courier New" w:hAnsi="Courier New" w:cs="Courier New"/>
+          <w:color w:val="3A7C22" w:themeColor="accent6" w:themeShade="BF"/>
+        </w:rPr>
+        <w:t>(1, 1) model</w:t>
+      </w:r>
+      <w:r>
+        <w:rPr>
+          <w:rFonts w:ascii="Courier New" w:hAnsi="Courier New" w:cs="Courier New"/>
+          <w:color w:val="3A7C22" w:themeColor="accent6" w:themeShade="BF"/>
+        </w:rPr>
+        <w:t xml:space="preserve">, which </w:t>
+      </w:r>
+      <w:r>
+        <w:rPr>
+          <w:rFonts w:ascii="Courier New" w:hAnsi="Courier New" w:cs="Courier New"/>
+          <w:color w:val="3A7C22" w:themeColor="accent6" w:themeShade="BF"/>
+        </w:rPr>
+        <w:t xml:space="preserve">was shown to </w:t>
+      </w:r>
+      <w:r>
+        <w:rPr>
+          <w:rFonts w:ascii="Courier New" w:hAnsi="Courier New" w:cs="Courier New"/>
+          <w:color w:val="3A7C22" w:themeColor="accent6" w:themeShade="BF"/>
+        </w:rPr>
+        <w:t>have mis-specified asymmetry.</w:t>
+      </w:r>
+      <w:bookmarkEnd w:id="6"/>
     </w:p>
     <w:sectPr>
       <w:pgSz w:w="11906" w:h="16838"/>
@@ -9579,6 +10859,7 @@
   <w:style w:type="character" w:default="1" w:styleId="DefaultParagraphFont">
     <w:name w:val="Default Paragraph Font"/>
     <w:uiPriority w:val="1"/>
+    <w:semiHidden/>
     <w:unhideWhenUsed/>
   </w:style>
   <w:style w:type="table" w:default="1" w:styleId="TableNormal">

</xml_diff>